<commit_message>
Glosario. Actualizacion de apuntes.
</commit_message>
<xml_diff>
--- a/docs/Redes Neuronales Convolucionales.docx
+++ b/docs/Redes Neuronales Convolucionales.docx
@@ -448,7 +448,6 @@
       <w:pPr>
         <w:rPr>
           <w:rFonts w:ascii="Arial" w:hAnsi="Arial" w:cs="Arial"/>
-          <w:b/>
           <w:szCs w:val="24"/>
           <w:lang w:val="es-ES"/>
         </w:rPr>
@@ -477,15 +476,65 @@
           <w:szCs w:val="24"/>
           <w:lang w:val="es-ES"/>
         </w:rPr>
-        <w:t xml:space="preserve">. </w:t>
-      </w:r>
-      <w:r>
-        <w:rPr>
-          <w:rFonts w:ascii="Arial" w:hAnsi="Arial" w:cs="Arial"/>
-          <w:szCs w:val="24"/>
-          <w:lang w:val="es-ES"/>
-        </w:rPr>
-        <w:t xml:space="preserve">A su vez, cada neurona tiene una “conexión” extra, conocida como el </w:t>
+        <w:t>.</w:t>
+      </w:r>
+      <w:r>
+        <w:rPr>
+          <w:rFonts w:ascii="Arial" w:hAnsi="Arial" w:cs="Arial"/>
+          <w:b/>
+          <w:szCs w:val="24"/>
+          <w:lang w:val="es-ES"/>
+        </w:rPr>
+        <w:t xml:space="preserve"> </w:t>
+      </w:r>
+      <w:r>
+        <w:rPr>
+          <w:rFonts w:ascii="Arial" w:hAnsi="Arial" w:cs="Arial"/>
+          <w:szCs w:val="24"/>
+          <w:lang w:val="es-ES"/>
+        </w:rPr>
+        <w:t xml:space="preserve">Los pesos regulan </w:t>
+      </w:r>
+      <w:r>
+        <w:rPr>
+          <w:rFonts w:ascii="Arial" w:hAnsi="Arial" w:cs="Arial"/>
+          <w:szCs w:val="24"/>
+          <w:lang w:val="es-ES"/>
+        </w:rPr>
+        <w:t>qué tan importante es para una neurona esa conexión.</w:t>
+      </w:r>
+    </w:p>
+    <w:p>
+      <w:pPr>
+        <w:rPr>
+          <w:rFonts w:ascii="Arial" w:hAnsi="Arial" w:cs="Arial"/>
+          <w:szCs w:val="24"/>
+          <w:lang w:val="es-ES"/>
+        </w:rPr>
+      </w:pPr>
+      <w:r>
+        <w:rPr>
+          <w:rFonts w:ascii="Arial" w:hAnsi="Arial" w:cs="Arial"/>
+          <w:szCs w:val="24"/>
+          <w:lang w:val="es-ES"/>
+        </w:rPr>
+        <w:t>A su vez, cada neurona tiene una “conexión” extra</w:t>
+      </w:r>
+      <w:r>
+        <w:rPr>
+          <w:rFonts w:ascii="Arial" w:hAnsi="Arial" w:cs="Arial"/>
+          <w:szCs w:val="24"/>
+          <w:lang w:val="es-ES"/>
+        </w:rPr>
+        <w:t>, que no proviene de ninguna otra neurona</w:t>
+      </w:r>
+      <w:r>
+        <w:rPr>
+          <w:rFonts w:ascii="Arial" w:hAnsi="Arial" w:cs="Arial"/>
+          <w:szCs w:val="24"/>
+          <w:lang w:val="es-ES"/>
+        </w:rPr>
+        <w:t xml:space="preserve">, conocida como el </w:t>
       </w:r>
       <w:r>
         <w:rPr>
@@ -511,8 +560,76 @@
           <w:szCs w:val="24"/>
           <w:lang w:val="es-ES"/>
         </w:rPr>
-        <w:t>que indica si la neurona se excita o no ante la entrada de los valores que vienen dados por las conexiones con pesos.</w:t>
-      </w:r>
+        <w:t xml:space="preserve">que </w:t>
+      </w:r>
+      <w:r>
+        <w:rPr>
+          <w:rFonts w:ascii="Arial" w:hAnsi="Arial" w:cs="Arial"/>
+          <w:szCs w:val="24"/>
+          <w:lang w:val="es-ES"/>
+        </w:rPr>
+        <w:t>regula</w:t>
+      </w:r>
+      <w:r>
+        <w:rPr>
+          <w:rFonts w:ascii="Arial" w:hAnsi="Arial" w:cs="Arial"/>
+          <w:szCs w:val="24"/>
+          <w:lang w:val="es-ES"/>
+        </w:rPr>
+        <w:t xml:space="preserve"> si la neurona se excita o no ante la entrada de los valores que vienen dados por las conexiones con pesos.</w:t>
+      </w:r>
+    </w:p>
+    <w:p>
+      <w:pPr>
+        <w:rPr>
+          <w:rFonts w:ascii="Arial" w:hAnsi="Arial" w:cs="Arial"/>
+          <w:szCs w:val="24"/>
+          <w:lang w:val="es-ES"/>
+        </w:rPr>
+      </w:pPr>
+      <w:r>
+        <w:rPr>
+          <w:rFonts w:ascii="Arial" w:hAnsi="Arial" w:cs="Arial"/>
+          <w:szCs w:val="24"/>
+          <w:lang w:val="es-ES"/>
+        </w:rPr>
+        <w:pict>
+          <v:shape id="_x0000_i1026" type="#_x0000_t75" style="width:468pt;height:221.25pt">
+            <v:imagedata r:id="rId5" o:title="1"/>
+          </v:shape>
+        </w:pict>
+      </w:r>
+    </w:p>
+    <w:p>
+      <w:pPr>
+        <w:jc w:val="center"/>
+        <w:rPr>
+          <w:rFonts w:ascii="Arial" w:hAnsi="Arial" w:cs="Arial"/>
+          <w:i/>
+          <w:szCs w:val="24"/>
+          <w:lang w:val="es-ES"/>
+        </w:rPr>
+      </w:pPr>
+      <w:r>
+        <w:rPr>
+          <w:rFonts w:ascii="Arial" w:hAnsi="Arial" w:cs="Arial"/>
+          <w:i/>
+          <w:szCs w:val="24"/>
+          <w:lang w:val="es-ES"/>
+        </w:rPr>
+        <w:t>Pesos de las conexiones y sus umbrales de activación</w:t>
+      </w:r>
+    </w:p>
+    <w:p>
+      <w:pPr>
+        <w:jc w:val="center"/>
+        <w:rPr>
+          <w:rFonts w:ascii="Arial" w:hAnsi="Arial" w:cs="Arial"/>
+          <w:b/>
+          <w:szCs w:val="24"/>
+          <w:lang w:val="es-ES"/>
+        </w:rPr>
+      </w:pPr>
     </w:p>
     <w:p>
       <w:pPr>
@@ -763,7 +880,6 @@
         </w:rPr>
         <w:t xml:space="preserve">La etapa de validación utiliza un set de datos diferente al de la etapa de entrenamiento. Esto es para minimizar el </w:t>
       </w:r>
-      <w:proofErr w:type="spellStart"/>
       <w:r>
         <w:rPr>
           <w:rFonts w:ascii="Arial" w:hAnsi="Arial" w:cs="Arial"/>
@@ -773,48 +889,30 @@
         </w:rPr>
         <w:t>overfitting</w:t>
       </w:r>
-      <w:proofErr w:type="spellEnd"/>
-      <w:r>
-        <w:rPr>
-          <w:rFonts w:ascii="Arial" w:hAnsi="Arial" w:cs="Arial"/>
-          <w:szCs w:val="24"/>
-          <w:lang w:val="es-ES"/>
-        </w:rPr>
-        <w:t xml:space="preserve">. El </w:t>
-      </w:r>
-      <w:proofErr w:type="spellStart"/>
-      <w:r>
-        <w:rPr>
-          <w:rFonts w:ascii="Arial" w:hAnsi="Arial" w:cs="Arial"/>
-          <w:szCs w:val="24"/>
-          <w:lang w:val="es-ES"/>
-        </w:rPr>
-        <w:t>overfitting</w:t>
-      </w:r>
-      <w:proofErr w:type="spellEnd"/>
-      <w:r>
-        <w:rPr>
-          <w:rFonts w:ascii="Arial" w:hAnsi="Arial" w:cs="Arial"/>
-          <w:szCs w:val="24"/>
-          <w:lang w:val="es-ES"/>
-        </w:rPr>
-        <w:t xml:space="preserve"> sucede cuando una red neuronal se “acostumbra” a un set de datos y solo puede predecir con exactitud ese set de datos. Es decir, es una pérdida de generalidad. </w:t>
-      </w:r>
-    </w:p>
-    <w:p>
-      <w:pPr>
-        <w:rPr>
-          <w:rFonts w:ascii="Arial" w:hAnsi="Arial" w:cs="Arial"/>
-          <w:szCs w:val="24"/>
-          <w:lang w:val="es-ES"/>
-        </w:rPr>
-      </w:pPr>
-      <w:r>
-        <w:rPr>
-          <w:rFonts w:ascii="Arial" w:hAnsi="Arial" w:cs="Arial"/>
-          <w:szCs w:val="24"/>
-          <w:lang w:val="es-ES"/>
-        </w:rPr>
+      <w:r>
+        <w:rPr>
+          <w:rFonts w:ascii="Arial" w:hAnsi="Arial" w:cs="Arial"/>
+          <w:szCs w:val="24"/>
+          <w:lang w:val="es-ES"/>
+        </w:rPr>
+        <w:t xml:space="preserve">. El overfitting sucede cuando una red neuronal se “acostumbra” a un set de datos y solo puede predecir con exactitud ese set de datos. Es decir, es una pérdida de generalidad. </w:t>
+      </w:r>
+    </w:p>
+    <w:p>
+      <w:pPr>
+        <w:rPr>
+          <w:rFonts w:ascii="Arial" w:hAnsi="Arial" w:cs="Arial"/>
+          <w:szCs w:val="24"/>
+          <w:lang w:val="es-ES"/>
+        </w:rPr>
+      </w:pPr>
+      <w:r>
+        <w:rPr>
+          <w:rFonts w:ascii="Arial" w:hAnsi="Arial" w:cs="Arial"/>
+          <w:szCs w:val="24"/>
+          <w:lang w:val="es-ES"/>
+        </w:rPr>
+        <w:lastRenderedPageBreak/>
         <w:t>En la etapa de validación no se ajustan parámetros de la red neuronal (como los pesos). Lo que se verifica</w:t>
       </w:r>
       <w:r>
@@ -831,25 +929,7 @@
           <w:szCs w:val="24"/>
           <w:lang w:val="es-ES"/>
         </w:rPr>
-        <w:t xml:space="preserve">, y que no estamos produciendo </w:t>
-      </w:r>
-      <w:proofErr w:type="spellStart"/>
-      <w:r>
-        <w:rPr>
-          <w:rFonts w:ascii="Arial" w:hAnsi="Arial" w:cs="Arial"/>
-          <w:szCs w:val="24"/>
-          <w:lang w:val="es-ES"/>
-        </w:rPr>
-        <w:t>overfitting</w:t>
-      </w:r>
-      <w:proofErr w:type="spellEnd"/>
-      <w:r>
-        <w:rPr>
-          <w:rFonts w:ascii="Arial" w:hAnsi="Arial" w:cs="Arial"/>
-          <w:szCs w:val="24"/>
-          <w:lang w:val="es-ES"/>
-        </w:rPr>
-        <w:t>.</w:t>
+        <w:t>, y que no estamos produciendo overfitting.</w:t>
       </w:r>
     </w:p>
     <w:p>
@@ -955,7 +1035,6 @@
           <w:lang w:val="es-ES"/>
         </w:rPr>
       </w:pPr>
-      <w:proofErr w:type="spellStart"/>
       <w:r>
         <w:rPr>
           <w:rFonts w:ascii="Arial" w:hAnsi="Arial" w:cs="Arial"/>
@@ -965,7 +1044,6 @@
         </w:rPr>
         <w:t>Backpropagation</w:t>
       </w:r>
-      <w:proofErr w:type="spellEnd"/>
     </w:p>
     <w:p>
       <w:pPr>
@@ -998,89 +1076,378 @@
           <w:szCs w:val="24"/>
           <w:lang w:val="es-ES"/>
         </w:rPr>
-        <w:t xml:space="preserve">Para lograr esto, se mide la contribución al error dada por cada parámetro. Se utilizan conceptos de cálculo diferencia: el descenso del gradiente, para ir hacia la dirección en que </w:t>
-      </w:r>
-      <w:r>
-        <w:rPr>
-          <w:rFonts w:ascii="Arial" w:hAnsi="Arial" w:cs="Arial"/>
+        <w:t>Para lograr esto, se mide la contribución al error dada por cada parámetro. Se utilizan conceptos de cálculo diferencia: el descenso del gradiente, para ir hacia la dirección en que menor error haya, y las derivadas parciales, para ver cuánto contribuye cada parámetro en específico.</w:t>
+      </w:r>
+    </w:p>
+    <w:p>
+      <w:pPr>
+        <w:rPr>
+          <w:rFonts w:ascii="Arial" w:hAnsi="Arial" w:cs="Arial"/>
+          <w:szCs w:val="24"/>
+          <w:lang w:val="es-ES"/>
+        </w:rPr>
+      </w:pPr>
+      <w:r>
+        <w:rPr>
+          <w:rFonts w:ascii="Arial" w:hAnsi="Arial" w:cs="Arial"/>
+          <w:szCs w:val="24"/>
+          <w:lang w:val="es-ES"/>
+        </w:rPr>
+        <w:t>Es con este algoritmo que la red neuronal realmente mejora su aprendizaje.</w:t>
+      </w:r>
+    </w:p>
+    <w:p>
+      <w:pPr>
+        <w:rPr>
+          <w:rFonts w:ascii="Arial" w:hAnsi="Arial" w:cs="Arial"/>
+          <w:b/>
+          <w:szCs w:val="24"/>
+          <w:lang w:val="es-ES"/>
+        </w:rPr>
+      </w:pPr>
+      <w:r>
+        <w:rPr>
+          <w:rFonts w:ascii="Arial" w:hAnsi="Arial" w:cs="Arial"/>
+          <w:b/>
+          <w:szCs w:val="24"/>
+          <w:lang w:val="es-ES"/>
+        </w:rPr>
+        <w:t xml:space="preserve">Redes neuronales convolucionales </w:t>
+      </w:r>
+    </w:p>
+    <w:p>
+      <w:pPr>
+        <w:rPr>
+          <w:rFonts w:ascii="Arial" w:hAnsi="Arial" w:cs="Arial"/>
+          <w:szCs w:val="24"/>
+          <w:lang w:val="es-ES"/>
+        </w:rPr>
+      </w:pPr>
+      <w:r>
+        <w:rPr>
+          <w:rFonts w:ascii="Arial" w:hAnsi="Arial" w:cs="Arial"/>
+          <w:szCs w:val="24"/>
+          <w:lang w:val="es-ES"/>
+        </w:rPr>
+        <w:t xml:space="preserve">Es muy costoso tener todas las neuronas conectadas densamente (entre sí). Si analizamos una imagen de esta forma, sería muy ineficiente, y nuestra red neuronal podrá caer en overfitting. </w:t>
+      </w:r>
+      <w:r>
+        <w:rPr>
+          <w:rFonts w:ascii="Arial" w:hAnsi="Arial" w:cs="Arial"/>
+          <w:szCs w:val="24"/>
+          <w:lang w:val="es-ES"/>
+        </w:rPr>
+        <w:br/>
+      </w:r>
+      <w:r>
+        <w:rPr>
+          <w:rFonts w:ascii="Arial" w:hAnsi="Arial" w:cs="Arial"/>
+          <w:szCs w:val="24"/>
+          <w:lang w:val="es-ES"/>
+        </w:rPr>
+        <w:br/>
+        <w:t xml:space="preserve">Para evitar esto, se intenta conectar a las neuronas localmente. </w:t>
+      </w:r>
+      <w:r>
+        <w:rPr>
+          <w:rFonts w:ascii="Arial" w:hAnsi="Arial" w:cs="Arial"/>
+          <w:szCs w:val="24"/>
+          <w:lang w:val="es-ES"/>
+        </w:rPr>
+        <w:t>Esta es la diferencia de una red neuronal convolucional con un perceptrón.</w:t>
+      </w:r>
+    </w:p>
+    <w:p>
+      <w:pPr>
+        <w:rPr>
+          <w:rFonts w:ascii="Arial" w:hAnsi="Arial" w:cs="Arial"/>
+          <w:szCs w:val="24"/>
+          <w:lang w:val="es-ES"/>
+        </w:rPr>
+      </w:pPr>
+      <w:r>
+        <w:rPr>
+          <w:rFonts w:ascii="Arial" w:hAnsi="Arial" w:cs="Arial"/>
+          <w:szCs w:val="24"/>
+          <w:lang w:val="es-ES"/>
+        </w:rPr>
+        <w:t xml:space="preserve">En una imagen, cada píxel de entrada es una neurona. </w:t>
+      </w:r>
+      <w:r>
+        <w:rPr>
+          <w:rFonts w:ascii="Arial" w:hAnsi="Arial" w:cs="Arial"/>
+          <w:szCs w:val="24"/>
+          <w:lang w:val="es-ES"/>
+        </w:rPr>
+        <w:t xml:space="preserve">Las imágenes son representadas como matrices donde cada píxel es un valor. </w:t>
+      </w:r>
+    </w:p>
+    <w:p>
+      <w:pPr>
+        <w:rPr>
+          <w:rFonts w:ascii="Arial" w:hAnsi="Arial" w:cs="Arial"/>
+          <w:szCs w:val="24"/>
+          <w:lang w:val="es-ES"/>
+        </w:rPr>
+      </w:pPr>
+      <w:r>
+        <w:rPr>
+          <w:rFonts w:ascii="Arial" w:hAnsi="Arial" w:cs="Arial"/>
+          <w:szCs w:val="24"/>
+          <w:lang w:val="es-ES"/>
+        </w:rPr>
+        <w:t xml:space="preserve">Una convolución es la aplicación de un filtro (un filtro es una matriz de tamaño reducido) sobre una imagen. Al solapar el filtro sobre un área de la matriz, obtenemos un escalar como resultado. El filtro se mueve por toda la imagen, generando una nueva matriz que contiene los escalares como entrada. </w:t>
+      </w:r>
+    </w:p>
+    <w:p>
+      <w:pPr>
+        <w:rPr>
+          <w:rFonts w:ascii="Arial" w:hAnsi="Arial" w:cs="Arial"/>
+          <w:b/>
+          <w:szCs w:val="24"/>
+          <w:lang w:val="es-ES"/>
+        </w:rPr>
+      </w:pPr>
+      <w:r>
+        <w:rPr>
+          <w:rFonts w:ascii="Arial" w:hAnsi="Arial" w:cs="Arial"/>
+          <w:b/>
+          <w:szCs w:val="24"/>
+          <w:lang w:val="es-ES"/>
+        </w:rPr>
+        <w:t>Padding</w:t>
+      </w:r>
+    </w:p>
+    <w:p>
+      <w:pPr>
+        <w:rPr>
+          <w:rFonts w:ascii="Arial" w:hAnsi="Arial" w:cs="Arial"/>
+          <w:szCs w:val="24"/>
+          <w:lang w:val="es-ES"/>
+        </w:rPr>
+      </w:pPr>
+      <w:r>
+        <w:rPr>
+          <w:rFonts w:ascii="Arial" w:hAnsi="Arial" w:cs="Arial"/>
+          <w:szCs w:val="24"/>
+          <w:lang w:val="es-ES"/>
+        </w:rPr>
+        <w:t xml:space="preserve">El padding es una técnica que se usa para que, al aplicar el filtro y hacer una convolución, la matriz resultado sea del mismo tamaño que la imagen original. Consiste en agregar filas y columnas de ceros en la matriz de la imagen. </w:t>
+      </w:r>
+    </w:p>
+    <w:p>
+      <w:pPr>
+        <w:rPr>
+          <w:rFonts w:ascii="Arial" w:hAnsi="Arial" w:cs="Arial"/>
+          <w:szCs w:val="24"/>
+          <w:lang w:val="es-ES"/>
+        </w:rPr>
+      </w:pPr>
+      <w:r>
+        <w:rPr>
+          <w:rFonts w:ascii="Arial" w:hAnsi="Arial" w:cs="Arial"/>
+          <w:szCs w:val="24"/>
+          <w:lang w:val="es-ES"/>
+        </w:rPr>
+        <w:t xml:space="preserve">Por ejemplo, una convolución </w:t>
+      </w:r>
+      <w:r>
+        <w:rPr>
+          <w:rFonts w:ascii="Arial" w:hAnsi="Arial" w:cs="Arial"/>
+          <w:b/>
+          <w:szCs w:val="24"/>
+          <w:lang w:val="es-ES"/>
+        </w:rPr>
+        <w:t>same</w:t>
+      </w:r>
+      <w:r>
+        <w:rPr>
+          <w:rFonts w:ascii="Arial" w:hAnsi="Arial" w:cs="Arial"/>
+          <w:b/>
+          <w:szCs w:val="24"/>
+          <w:lang w:val="es-ES"/>
+        </w:rPr>
+        <w:t xml:space="preserve"> </w:t>
+      </w:r>
+      <w:r>
+        <w:rPr>
+          <w:rFonts w:ascii="Arial" w:hAnsi="Arial" w:cs="Arial"/>
+          <w:szCs w:val="24"/>
+          <w:lang w:val="es-ES"/>
+        </w:rPr>
+        <w:t>(del mismo tamaño) utiliza padding.</w:t>
+      </w:r>
+    </w:p>
+    <w:p>
+      <w:pPr>
+        <w:rPr>
+          <w:rFonts w:ascii="Arial" w:hAnsi="Arial" w:cs="Arial"/>
+          <w:b/>
+          <w:szCs w:val="24"/>
+          <w:lang w:val="es-ES"/>
+        </w:rPr>
+      </w:pPr>
+      <w:r>
+        <w:rPr>
+          <w:rFonts w:ascii="Arial" w:hAnsi="Arial" w:cs="Arial"/>
+          <w:b/>
           <w:szCs w:val="24"/>
           <w:lang w:val="es-ES"/>
         </w:rPr>
         <w:lastRenderedPageBreak/>
-        <w:t>menor error haya, y las derivadas parciales, para ver cuánto contribuye cada parámetro en específico.</w:t>
-      </w:r>
-    </w:p>
-    <w:p>
-      <w:pPr>
-        <w:rPr>
-          <w:rFonts w:ascii="Arial" w:hAnsi="Arial" w:cs="Arial"/>
-          <w:szCs w:val="24"/>
-          <w:lang w:val="es-ES"/>
-        </w:rPr>
-      </w:pPr>
-      <w:r>
-        <w:rPr>
-          <w:rFonts w:ascii="Arial" w:hAnsi="Arial" w:cs="Arial"/>
-          <w:szCs w:val="24"/>
-          <w:lang w:val="es-ES"/>
-        </w:rPr>
-        <w:t>Es con este algoritmo que la red neuronal realmente mejora su aprendizaje.</w:t>
+        <w:t>Stride</w:t>
+      </w:r>
+    </w:p>
+    <w:p>
+      <w:pPr>
+        <w:rPr>
+          <w:rFonts w:ascii="Arial" w:hAnsi="Arial" w:cs="Arial"/>
+          <w:szCs w:val="24"/>
+          <w:lang w:val="es-ES"/>
+        </w:rPr>
+      </w:pPr>
+      <w:r>
+        <w:rPr>
+          <w:rFonts w:ascii="Arial" w:hAnsi="Arial" w:cs="Arial"/>
+          <w:szCs w:val="24"/>
+          <w:lang w:val="es-ES"/>
+        </w:rPr>
+        <w:t>El stride es el paso o salto que damos al aplicar el filtro. Se utiliza para saltear algunas áreas de la matriz, evitando así recorrerla en su completitud.</w:t>
+      </w:r>
+    </w:p>
+    <w:p>
+      <w:pPr>
+        <w:rPr>
+          <w:rFonts w:ascii="Arial" w:hAnsi="Arial" w:cs="Arial"/>
+          <w:b/>
+          <w:szCs w:val="24"/>
+          <w:lang w:val="es-ES"/>
+        </w:rPr>
+      </w:pPr>
+      <w:r>
+        <w:rPr>
+          <w:rFonts w:ascii="Arial" w:hAnsi="Arial" w:cs="Arial"/>
+          <w:b/>
+          <w:szCs w:val="24"/>
+          <w:lang w:val="es-ES"/>
+        </w:rPr>
+        <w:t>Pooling</w:t>
+      </w:r>
+    </w:p>
+    <w:p>
+      <w:pPr>
+        <w:rPr>
+          <w:rFonts w:ascii="Arial" w:hAnsi="Arial" w:cs="Arial"/>
+          <w:szCs w:val="24"/>
+          <w:lang w:val="es-ES"/>
+        </w:rPr>
+      </w:pPr>
+      <w:r>
+        <w:rPr>
+          <w:rFonts w:ascii="Arial" w:hAnsi="Arial" w:cs="Arial"/>
+          <w:szCs w:val="24"/>
+          <w:lang w:val="es-ES"/>
+        </w:rPr>
+        <w:t>Los pooling son un tipo de filtro que tratan de obtener un valor específico a medida que van recorriendo la matriz.</w:t>
+      </w:r>
+      <w:r>
+        <w:rPr>
+          <w:rFonts w:ascii="Arial" w:hAnsi="Arial" w:cs="Arial"/>
+          <w:szCs w:val="24"/>
+          <w:lang w:val="es-ES"/>
+        </w:rPr>
+        <w:t xml:space="preserve"> Por ejemplo, el </w:t>
+      </w:r>
+      <w:r>
+        <w:rPr>
+          <w:rFonts w:ascii="Arial" w:hAnsi="Arial" w:cs="Arial"/>
+          <w:b/>
+          <w:szCs w:val="24"/>
+          <w:lang w:val="es-ES"/>
+        </w:rPr>
+        <w:t>máx</w:t>
+      </w:r>
+      <w:r>
+        <w:rPr>
+          <w:rFonts w:ascii="Arial" w:hAnsi="Arial" w:cs="Arial"/>
+          <w:b/>
+          <w:szCs w:val="24"/>
+          <w:lang w:val="es-ES"/>
+        </w:rPr>
+        <w:t>-</w:t>
       </w:r>
       <w:bookmarkStart w:id="0" w:name="_GoBack"/>
       <w:bookmarkEnd w:id="0"/>
-    </w:p>
-    <w:p>
-      <w:pPr>
-        <w:rPr>
-          <w:rFonts w:ascii="Arial" w:hAnsi="Arial" w:cs="Arial"/>
-          <w:b/>
-          <w:szCs w:val="24"/>
-          <w:lang w:val="es-ES"/>
-        </w:rPr>
-      </w:pPr>
-      <w:r>
-        <w:rPr>
-          <w:rFonts w:ascii="Arial" w:hAnsi="Arial" w:cs="Arial"/>
-          <w:b/>
-          <w:szCs w:val="24"/>
-          <w:lang w:val="es-ES"/>
-        </w:rPr>
-        <w:t xml:space="preserve">Redes neuronales convolucionales </w:t>
-      </w:r>
-    </w:p>
-    <w:p>
-      <w:pPr>
-        <w:rPr>
-          <w:rFonts w:ascii="Arial" w:hAnsi="Arial" w:cs="Arial"/>
-          <w:szCs w:val="24"/>
-          <w:lang w:val="es-ES"/>
-        </w:rPr>
-      </w:pPr>
-      <w:r>
-        <w:rPr>
-          <w:rFonts w:ascii="Arial" w:hAnsi="Arial" w:cs="Arial"/>
-          <w:szCs w:val="24"/>
-          <w:lang w:val="es-ES"/>
-        </w:rPr>
-        <w:t xml:space="preserve">Es muy costoso tener todas las neuronas conectadas densamente (entre sí). Si analizamos una imagen de esta forma, sería muy ineficiente, y nuestra red neuronal podrá caer en </w:t>
-      </w:r>
-      <w:proofErr w:type="spellStart"/>
-      <w:r>
-        <w:rPr>
-          <w:rFonts w:ascii="Arial" w:hAnsi="Arial" w:cs="Arial"/>
-          <w:szCs w:val="24"/>
-          <w:lang w:val="es-ES"/>
-        </w:rPr>
-        <w:t>overfitting</w:t>
-      </w:r>
-      <w:proofErr w:type="spellEnd"/>
-      <w:r>
-        <w:rPr>
-          <w:rFonts w:ascii="Arial" w:hAnsi="Arial" w:cs="Arial"/>
-          <w:szCs w:val="24"/>
-          <w:lang w:val="es-ES"/>
-        </w:rPr>
-        <w:t xml:space="preserve">. </w:t>
+      <w:r>
+        <w:rPr>
+          <w:rFonts w:ascii="Arial" w:hAnsi="Arial" w:cs="Arial"/>
+          <w:b/>
+          <w:szCs w:val="24"/>
+          <w:lang w:val="es-ES"/>
+        </w:rPr>
+        <w:t>pooling</w:t>
+      </w:r>
+      <w:r>
+        <w:rPr>
+          <w:rFonts w:ascii="Arial" w:hAnsi="Arial" w:cs="Arial"/>
+          <w:b/>
+          <w:szCs w:val="24"/>
+          <w:lang w:val="es-ES"/>
+        </w:rPr>
+        <w:t xml:space="preserve"> </w:t>
+      </w:r>
+      <w:r>
+        <w:rPr>
+          <w:rFonts w:ascii="Arial" w:hAnsi="Arial" w:cs="Arial"/>
+          <w:szCs w:val="24"/>
+          <w:lang w:val="es-ES"/>
+        </w:rPr>
+        <w:t>nos devuelve el valor máximo que se encuentra en esa sección de la matriz.</w:t>
+      </w:r>
+      <w:r>
+        <w:rPr>
+          <w:rFonts w:ascii="Arial" w:hAnsi="Arial" w:cs="Arial"/>
+          <w:szCs w:val="24"/>
+          <w:lang w:val="es-ES"/>
+        </w:rPr>
+        <w:pict>
+          <v:shape id="_x0000_i1027" type="#_x0000_t75" style="width:451.5pt;height:188.25pt">
+            <v:imagedata r:id="rId6" o:title="2"/>
+          </v:shape>
+        </w:pict>
+      </w:r>
+    </w:p>
+    <w:p>
+      <w:pPr>
+        <w:rPr>
+          <w:rFonts w:ascii="Arial" w:hAnsi="Arial" w:cs="Arial"/>
+          <w:szCs w:val="24"/>
+          <w:lang w:val="es-ES"/>
+        </w:rPr>
+      </w:pPr>
+      <w:r>
+        <w:rPr>
+          <w:rFonts w:ascii="Arial" w:hAnsi="Arial" w:cs="Arial"/>
+          <w:szCs w:val="24"/>
+          <w:lang w:val="es-ES"/>
+        </w:rPr>
+        <w:t>Hay otros como el average pooling o el min</w:t>
+      </w:r>
+      <w:r>
+        <w:rPr>
+          <w:rFonts w:ascii="Arial" w:hAnsi="Arial" w:cs="Arial"/>
+          <w:szCs w:val="24"/>
+          <w:lang w:val="es-ES"/>
+        </w:rPr>
+        <w:t>-</w:t>
+      </w:r>
+      <w:r>
+        <w:rPr>
+          <w:rFonts w:ascii="Arial" w:hAnsi="Arial" w:cs="Arial"/>
+          <w:szCs w:val="24"/>
+          <w:lang w:val="es-ES"/>
+        </w:rPr>
+        <w:t>pooling.</w:t>
       </w:r>
       <w:r>
         <w:rPr>
@@ -1089,415 +1456,6 @@
           <w:lang w:val="es-ES"/>
         </w:rPr>
         <w:br/>
-      </w:r>
-      <w:r>
-        <w:rPr>
-          <w:rFonts w:ascii="Arial" w:hAnsi="Arial" w:cs="Arial"/>
-          <w:szCs w:val="24"/>
-          <w:lang w:val="es-ES"/>
-        </w:rPr>
-        <w:br/>
-        <w:t xml:space="preserve">Para evitar esto, se intenta conectar a las neuronas localmente. </w:t>
-      </w:r>
-      <w:r>
-        <w:rPr>
-          <w:rFonts w:ascii="Arial" w:hAnsi="Arial" w:cs="Arial"/>
-          <w:szCs w:val="24"/>
-          <w:lang w:val="es-ES"/>
-        </w:rPr>
-        <w:t>Esta es la diferencia de una red neuronal convolucional con un perceptrón.</w:t>
-      </w:r>
-    </w:p>
-    <w:p>
-      <w:pPr>
-        <w:rPr>
-          <w:rFonts w:ascii="Arial" w:hAnsi="Arial" w:cs="Arial"/>
-          <w:szCs w:val="24"/>
-          <w:lang w:val="es-ES"/>
-        </w:rPr>
-      </w:pPr>
-      <w:r>
-        <w:rPr>
-          <w:rFonts w:ascii="Arial" w:hAnsi="Arial" w:cs="Arial"/>
-          <w:szCs w:val="24"/>
-          <w:lang w:val="es-ES"/>
-        </w:rPr>
-        <w:t xml:space="preserve">En una imagen, cada píxel de entrada es una neurona. </w:t>
-      </w:r>
-      <w:r>
-        <w:rPr>
-          <w:rFonts w:ascii="Arial" w:hAnsi="Arial" w:cs="Arial"/>
-          <w:szCs w:val="24"/>
-          <w:lang w:val="es-ES"/>
-        </w:rPr>
-        <w:t xml:space="preserve">Las imágenes son representadas como matrices donde cada píxel es un valor. </w:t>
-      </w:r>
-    </w:p>
-    <w:p>
-      <w:pPr>
-        <w:rPr>
-          <w:rFonts w:ascii="Arial" w:hAnsi="Arial" w:cs="Arial"/>
-          <w:szCs w:val="24"/>
-          <w:lang w:val="es-ES"/>
-        </w:rPr>
-      </w:pPr>
-      <w:r>
-        <w:rPr>
-          <w:rFonts w:ascii="Arial" w:hAnsi="Arial" w:cs="Arial"/>
-          <w:szCs w:val="24"/>
-          <w:lang w:val="es-ES"/>
-        </w:rPr>
-        <w:t xml:space="preserve">Una convolución es la aplicación de un filtro (un filtro es una matriz de tamaño reducido) sobre una imagen. Al solapar el filtro sobre un área de la matriz, obtenemos un escalar como resultado. El filtro se mueve por toda la imagen, generando una nueva matriz que contiene los escalares como entrada. </w:t>
-      </w:r>
-    </w:p>
-    <w:p>
-      <w:pPr>
-        <w:rPr>
-          <w:rFonts w:ascii="Arial" w:hAnsi="Arial" w:cs="Arial"/>
-          <w:b/>
-          <w:szCs w:val="24"/>
-          <w:lang w:val="es-ES"/>
-        </w:rPr>
-      </w:pPr>
-      <w:proofErr w:type="spellStart"/>
-      <w:r>
-        <w:rPr>
-          <w:rFonts w:ascii="Arial" w:hAnsi="Arial" w:cs="Arial"/>
-          <w:b/>
-          <w:szCs w:val="24"/>
-          <w:lang w:val="es-ES"/>
-        </w:rPr>
-        <w:t>Padding</w:t>
-      </w:r>
-      <w:proofErr w:type="spellEnd"/>
-    </w:p>
-    <w:p>
-      <w:pPr>
-        <w:rPr>
-          <w:rFonts w:ascii="Arial" w:hAnsi="Arial" w:cs="Arial"/>
-          <w:szCs w:val="24"/>
-          <w:lang w:val="es-ES"/>
-        </w:rPr>
-      </w:pPr>
-      <w:r>
-        <w:rPr>
-          <w:rFonts w:ascii="Arial" w:hAnsi="Arial" w:cs="Arial"/>
-          <w:szCs w:val="24"/>
-          <w:lang w:val="es-ES"/>
-        </w:rPr>
-        <w:t xml:space="preserve">El </w:t>
-      </w:r>
-      <w:proofErr w:type="spellStart"/>
-      <w:r>
-        <w:rPr>
-          <w:rFonts w:ascii="Arial" w:hAnsi="Arial" w:cs="Arial"/>
-          <w:szCs w:val="24"/>
-          <w:lang w:val="es-ES"/>
-        </w:rPr>
-        <w:t>padding</w:t>
-      </w:r>
-      <w:proofErr w:type="spellEnd"/>
-      <w:r>
-        <w:rPr>
-          <w:rFonts w:ascii="Arial" w:hAnsi="Arial" w:cs="Arial"/>
-          <w:szCs w:val="24"/>
-          <w:lang w:val="es-ES"/>
-        </w:rPr>
-        <w:t xml:space="preserve"> es una técnica que se usa para que, al aplicar el filtro y hacer una convolución, la matriz resultado sea del mismo tamaño que la imagen original. Consiste en agregar filas y columnas de ceros en la matriz de la imagen. </w:t>
-      </w:r>
-    </w:p>
-    <w:p>
-      <w:pPr>
-        <w:rPr>
-          <w:rFonts w:ascii="Arial" w:hAnsi="Arial" w:cs="Arial"/>
-          <w:szCs w:val="24"/>
-          <w:lang w:val="es-ES"/>
-        </w:rPr>
-      </w:pPr>
-      <w:r>
-        <w:rPr>
-          <w:rFonts w:ascii="Arial" w:hAnsi="Arial" w:cs="Arial"/>
-          <w:szCs w:val="24"/>
-          <w:lang w:val="es-ES"/>
-        </w:rPr>
-        <w:t xml:space="preserve">Por ejemplo, una convolución </w:t>
-      </w:r>
-      <w:proofErr w:type="spellStart"/>
-      <w:r>
-        <w:rPr>
-          <w:rFonts w:ascii="Arial" w:hAnsi="Arial" w:cs="Arial"/>
-          <w:b/>
-          <w:szCs w:val="24"/>
-          <w:lang w:val="es-ES"/>
-        </w:rPr>
-        <w:t>same</w:t>
-      </w:r>
-      <w:proofErr w:type="spellEnd"/>
-      <w:r>
-        <w:rPr>
-          <w:rFonts w:ascii="Arial" w:hAnsi="Arial" w:cs="Arial"/>
-          <w:b/>
-          <w:szCs w:val="24"/>
-          <w:lang w:val="es-ES"/>
-        </w:rPr>
-        <w:t xml:space="preserve"> </w:t>
-      </w:r>
-      <w:r>
-        <w:rPr>
-          <w:rFonts w:ascii="Arial" w:hAnsi="Arial" w:cs="Arial"/>
-          <w:szCs w:val="24"/>
-          <w:lang w:val="es-ES"/>
-        </w:rPr>
-        <w:t xml:space="preserve">(del mismo tamaño) utiliza </w:t>
-      </w:r>
-      <w:proofErr w:type="spellStart"/>
-      <w:r>
-        <w:rPr>
-          <w:rFonts w:ascii="Arial" w:hAnsi="Arial" w:cs="Arial"/>
-          <w:szCs w:val="24"/>
-          <w:lang w:val="es-ES"/>
-        </w:rPr>
-        <w:t>padding</w:t>
-      </w:r>
-      <w:proofErr w:type="spellEnd"/>
-      <w:r>
-        <w:rPr>
-          <w:rFonts w:ascii="Arial" w:hAnsi="Arial" w:cs="Arial"/>
-          <w:szCs w:val="24"/>
-          <w:lang w:val="es-ES"/>
-        </w:rPr>
-        <w:t>.</w:t>
-      </w:r>
-    </w:p>
-    <w:p>
-      <w:pPr>
-        <w:rPr>
-          <w:rFonts w:ascii="Arial" w:hAnsi="Arial" w:cs="Arial"/>
-          <w:b/>
-          <w:szCs w:val="24"/>
-          <w:lang w:val="es-ES"/>
-        </w:rPr>
-      </w:pPr>
-      <w:proofErr w:type="spellStart"/>
-      <w:r>
-        <w:rPr>
-          <w:rFonts w:ascii="Arial" w:hAnsi="Arial" w:cs="Arial"/>
-          <w:b/>
-          <w:szCs w:val="24"/>
-          <w:lang w:val="es-ES"/>
-        </w:rPr>
-        <w:t>Stride</w:t>
-      </w:r>
-      <w:proofErr w:type="spellEnd"/>
-    </w:p>
-    <w:p>
-      <w:pPr>
-        <w:rPr>
-          <w:rFonts w:ascii="Arial" w:hAnsi="Arial" w:cs="Arial"/>
-          <w:szCs w:val="24"/>
-          <w:lang w:val="es-ES"/>
-        </w:rPr>
-      </w:pPr>
-      <w:r>
-        <w:rPr>
-          <w:rFonts w:ascii="Arial" w:hAnsi="Arial" w:cs="Arial"/>
-          <w:szCs w:val="24"/>
-          <w:lang w:val="es-ES"/>
-        </w:rPr>
-        <w:t xml:space="preserve">El </w:t>
-      </w:r>
-      <w:proofErr w:type="spellStart"/>
-      <w:r>
-        <w:rPr>
-          <w:rFonts w:ascii="Arial" w:hAnsi="Arial" w:cs="Arial"/>
-          <w:szCs w:val="24"/>
-          <w:lang w:val="es-ES"/>
-        </w:rPr>
-        <w:t>stride</w:t>
-      </w:r>
-      <w:proofErr w:type="spellEnd"/>
-      <w:r>
-        <w:rPr>
-          <w:rFonts w:ascii="Arial" w:hAnsi="Arial" w:cs="Arial"/>
-          <w:szCs w:val="24"/>
-          <w:lang w:val="es-ES"/>
-        </w:rPr>
-        <w:t xml:space="preserve"> es el paso o salto que damos al aplicar el filtro. Se utiliza para saltear algunas áreas de la matriz, evitando así recorrerla en su completitud.</w:t>
-      </w:r>
-    </w:p>
-    <w:p>
-      <w:pPr>
-        <w:rPr>
-          <w:rFonts w:ascii="Arial" w:hAnsi="Arial" w:cs="Arial"/>
-          <w:b/>
-          <w:szCs w:val="24"/>
-          <w:lang w:val="es-ES"/>
-        </w:rPr>
-      </w:pPr>
-      <w:proofErr w:type="spellStart"/>
-      <w:r>
-        <w:rPr>
-          <w:rFonts w:ascii="Arial" w:hAnsi="Arial" w:cs="Arial"/>
-          <w:b/>
-          <w:szCs w:val="24"/>
-          <w:lang w:val="es-ES"/>
-        </w:rPr>
-        <w:t>Pooling</w:t>
-      </w:r>
-      <w:proofErr w:type="spellEnd"/>
-    </w:p>
-    <w:p>
-      <w:pPr>
-        <w:rPr>
-          <w:rFonts w:ascii="Arial" w:hAnsi="Arial" w:cs="Arial"/>
-          <w:szCs w:val="24"/>
-          <w:lang w:val="es-ES"/>
-        </w:rPr>
-      </w:pPr>
-      <w:r>
-        <w:rPr>
-          <w:rFonts w:ascii="Arial" w:hAnsi="Arial" w:cs="Arial"/>
-          <w:szCs w:val="24"/>
-          <w:lang w:val="es-ES"/>
-        </w:rPr>
-        <w:t xml:space="preserve">El </w:t>
-      </w:r>
-      <w:proofErr w:type="spellStart"/>
-      <w:r>
-        <w:rPr>
-          <w:rFonts w:ascii="Arial" w:hAnsi="Arial" w:cs="Arial"/>
-          <w:szCs w:val="24"/>
-          <w:lang w:val="es-ES"/>
-        </w:rPr>
-        <w:t>pooling</w:t>
-      </w:r>
-      <w:proofErr w:type="spellEnd"/>
-      <w:r>
-        <w:rPr>
-          <w:rFonts w:ascii="Arial" w:hAnsi="Arial" w:cs="Arial"/>
-          <w:szCs w:val="24"/>
-          <w:lang w:val="es-ES"/>
-        </w:rPr>
-        <w:t xml:space="preserve"> trata de obtener un valor específico al pasar un filtro por la matriz. Por ejemplo, el </w:t>
-      </w:r>
-      <w:proofErr w:type="spellStart"/>
-      <w:r>
-        <w:rPr>
-          <w:rFonts w:ascii="Arial" w:hAnsi="Arial" w:cs="Arial"/>
-          <w:b/>
-          <w:szCs w:val="24"/>
-          <w:lang w:val="es-ES"/>
-        </w:rPr>
-        <w:t>máx</w:t>
-      </w:r>
-      <w:proofErr w:type="spellEnd"/>
-      <w:r>
-        <w:rPr>
-          <w:rFonts w:ascii="Arial" w:hAnsi="Arial" w:cs="Arial"/>
-          <w:b/>
-          <w:szCs w:val="24"/>
-          <w:lang w:val="es-ES"/>
-        </w:rPr>
-        <w:t xml:space="preserve"> </w:t>
-      </w:r>
-      <w:proofErr w:type="spellStart"/>
-      <w:r>
-        <w:rPr>
-          <w:rFonts w:ascii="Arial" w:hAnsi="Arial" w:cs="Arial"/>
-          <w:b/>
-          <w:szCs w:val="24"/>
-          <w:lang w:val="es-ES"/>
-        </w:rPr>
-        <w:t>pooling</w:t>
-      </w:r>
-      <w:proofErr w:type="spellEnd"/>
-      <w:r>
-        <w:rPr>
-          <w:rFonts w:ascii="Arial" w:hAnsi="Arial" w:cs="Arial"/>
-          <w:b/>
-          <w:szCs w:val="24"/>
-          <w:lang w:val="es-ES"/>
-        </w:rPr>
-        <w:t xml:space="preserve"> </w:t>
-      </w:r>
-      <w:r>
-        <w:rPr>
-          <w:rFonts w:ascii="Arial" w:hAnsi="Arial" w:cs="Arial"/>
-          <w:szCs w:val="24"/>
-          <w:lang w:val="es-ES"/>
-        </w:rPr>
-        <w:t>nos devuelve el valor máximo que se encuentra en esa sección de la matriz.</w:t>
-      </w:r>
-    </w:p>
-    <w:p>
-      <w:pPr>
-        <w:rPr>
-          <w:rFonts w:ascii="Arial" w:hAnsi="Arial" w:cs="Arial"/>
-          <w:szCs w:val="24"/>
-          <w:lang w:val="es-ES"/>
-        </w:rPr>
-      </w:pPr>
-      <w:r>
-        <w:rPr>
-          <w:rFonts w:ascii="Arial" w:hAnsi="Arial" w:cs="Arial"/>
-          <w:szCs w:val="24"/>
-          <w:lang w:val="es-ES"/>
-        </w:rPr>
-        <w:t xml:space="preserve">Hay otros como el </w:t>
-      </w:r>
-      <w:proofErr w:type="spellStart"/>
-      <w:r>
-        <w:rPr>
-          <w:rFonts w:ascii="Arial" w:hAnsi="Arial" w:cs="Arial"/>
-          <w:szCs w:val="24"/>
-          <w:lang w:val="es-ES"/>
-        </w:rPr>
-        <w:t>average</w:t>
-      </w:r>
-      <w:proofErr w:type="spellEnd"/>
-      <w:r>
-        <w:rPr>
-          <w:rFonts w:ascii="Arial" w:hAnsi="Arial" w:cs="Arial"/>
-          <w:szCs w:val="24"/>
-          <w:lang w:val="es-ES"/>
-        </w:rPr>
-        <w:t xml:space="preserve"> </w:t>
-      </w:r>
-      <w:proofErr w:type="spellStart"/>
-      <w:r>
-        <w:rPr>
-          <w:rFonts w:ascii="Arial" w:hAnsi="Arial" w:cs="Arial"/>
-          <w:szCs w:val="24"/>
-          <w:lang w:val="es-ES"/>
-        </w:rPr>
-        <w:t>pooling</w:t>
-      </w:r>
-      <w:proofErr w:type="spellEnd"/>
-      <w:r>
-        <w:rPr>
-          <w:rFonts w:ascii="Arial" w:hAnsi="Arial" w:cs="Arial"/>
-          <w:szCs w:val="24"/>
-          <w:lang w:val="es-ES"/>
-        </w:rPr>
-        <w:t xml:space="preserve"> o el min </w:t>
-      </w:r>
-      <w:proofErr w:type="spellStart"/>
-      <w:r>
-        <w:rPr>
-          <w:rFonts w:ascii="Arial" w:hAnsi="Arial" w:cs="Arial"/>
-          <w:szCs w:val="24"/>
-          <w:lang w:val="es-ES"/>
-        </w:rPr>
-        <w:t>pooling</w:t>
-      </w:r>
-      <w:proofErr w:type="spellEnd"/>
-      <w:r>
-        <w:rPr>
-          <w:rFonts w:ascii="Arial" w:hAnsi="Arial" w:cs="Arial"/>
-          <w:szCs w:val="24"/>
-          <w:lang w:val="es-ES"/>
-        </w:rPr>
-        <w:t>.</w:t>
       </w:r>
     </w:p>
     <w:sectPr>

</xml_diff>